<commit_message>
Updated imputation method in batch_effect/PCA analysis, added new cleaned dataset files, reorganised files
</commit_message>
<xml_diff>
--- a/Chronic Code/Methodology and Results.docx
+++ b/Chronic Code/Methodology and Results.docx
@@ -1332,12 +1332,6 @@
           <w:bCs/>
         </w:rPr>
         <w:tab/>
-      </w:r>
-      <w:r>
-        <w:rPr>
-          <w:b/>
-          <w:bCs/>
-        </w:rPr>
         <w:t xml:space="preserve">P-Value </w:t>
       </w:r>
       <w:r>
@@ -1346,12 +1340,6 @@
           <w:bCs/>
         </w:rPr>
         <w:tab/>
-      </w:r>
-      <w:r>
-        <w:rPr>
-          <w:b/>
-          <w:bCs/>
-        </w:rPr>
         <w:t>Significant?</w:t>
       </w:r>
     </w:p>
@@ -1378,141 +1366,101 @@
           <w:color w:val="EE0000"/>
         </w:rPr>
         <w:tab/>
+        <w:t>0.7636</w:t>
       </w:r>
       <w:r>
         <w:rPr>
           <w:color w:val="EE0000"/>
         </w:rPr>
-        <w:t>0.7636</w:t>
+        <w:tab/>
       </w:r>
       <w:r>
         <w:rPr>
           <w:color w:val="EE0000"/>
         </w:rPr>
         <w:tab/>
-      </w:r>
-      <w:r>
+        <w:t>No</w:t>
+      </w:r>
+    </w:p>
+    <w:p>
+      <w:r>
+        <w:rPr>
+          <w:color w:val="4EA72E" w:themeColor="accent6"/>
+        </w:rPr>
+        <w:t>Study</w:t>
+      </w:r>
+      <w:r>
+        <w:rPr>
+          <w:color w:val="4EA72E" w:themeColor="accent6"/>
+        </w:rPr>
+        <w:tab/>
+      </w:r>
+      <w:r>
+        <w:rPr>
+          <w:color w:val="4EA72E" w:themeColor="accent6"/>
+        </w:rPr>
+        <w:tab/>
+        <w:t xml:space="preserve">0.971           </w:t>
+      </w:r>
+      <w:r>
+        <w:rPr>
+          <w:color w:val="4EA72E" w:themeColor="accent6"/>
+        </w:rPr>
+        <w:tab/>
+        <w:t>No</w:t>
+      </w:r>
+    </w:p>
+    <w:p>
+      <w:pPr>
         <w:rPr>
           <w:color w:val="EE0000"/>
         </w:rPr>
+      </w:pPr>
+      <w:r>
+        <w:rPr>
+          <w:color w:val="EE0000"/>
+        </w:rPr>
+        <w:t>Replicate</w:t>
+      </w:r>
+      <w:r>
+        <w:rPr>
+          <w:color w:val="EE0000"/>
+        </w:rPr>
         <w:tab/>
+        <w:t xml:space="preserve">0.000527          </w:t>
       </w:r>
       <w:r>
         <w:rPr>
           <w:color w:val="EE0000"/>
         </w:rPr>
-        <w:t>No</w:t>
-      </w:r>
-    </w:p>
-    <w:p>
-      <w:r>
+        <w:tab/>
+        <w:t>Yes</w:t>
+      </w:r>
+    </w:p>
+    <w:p>
+      <w:pPr>
         <w:rPr>
           <w:color w:val="4EA72E" w:themeColor="accent6"/>
         </w:rPr>
-        <w:t>Study</w:t>
-      </w:r>
+      </w:pPr>
       <w:r>
         <w:rPr>
           <w:color w:val="4EA72E" w:themeColor="accent6"/>
         </w:rPr>
+        <w:t xml:space="preserve">Timepoint  </w:t>
+      </w:r>
+      <w:r>
+        <w:rPr>
+          <w:color w:val="4EA72E" w:themeColor="accent6"/>
+        </w:rPr>
         <w:tab/>
+        <w:t xml:space="preserve">0.02907          </w:t>
       </w:r>
       <w:r>
         <w:rPr>
           <w:color w:val="4EA72E" w:themeColor="accent6"/>
         </w:rPr>
         <w:tab/>
-      </w:r>
-      <w:r>
-        <w:rPr>
-          <w:color w:val="4EA72E" w:themeColor="accent6"/>
-        </w:rPr>
-        <w:t xml:space="preserve">0.971           </w:t>
-      </w:r>
-      <w:r>
-        <w:rPr>
-          <w:color w:val="4EA72E" w:themeColor="accent6"/>
-        </w:rPr>
-        <w:tab/>
-      </w:r>
-      <w:r>
-        <w:rPr>
-          <w:color w:val="4EA72E" w:themeColor="accent6"/>
-        </w:rPr>
-        <w:t>No</w:t>
-      </w:r>
-    </w:p>
-    <w:p>
-      <w:pPr>
-        <w:rPr>
-          <w:color w:val="EE0000"/>
-        </w:rPr>
-      </w:pPr>
-      <w:r>
-        <w:rPr>
-          <w:color w:val="EE0000"/>
-        </w:rPr>
-        <w:t>Replicate</w:t>
-      </w:r>
-      <w:r>
-        <w:rPr>
-          <w:color w:val="EE0000"/>
-        </w:rPr>
-        <w:tab/>
-      </w:r>
-      <w:r>
-        <w:rPr>
-          <w:color w:val="EE0000"/>
-        </w:rPr>
-        <w:t xml:space="preserve">0.000527          </w:t>
-      </w:r>
-      <w:r>
-        <w:rPr>
-          <w:color w:val="EE0000"/>
-        </w:rPr>
-        <w:tab/>
-      </w:r>
-      <w:r>
-        <w:rPr>
-          <w:color w:val="EE0000"/>
-        </w:rPr>
-        <w:t>Yes</w:t>
-      </w:r>
-    </w:p>
-    <w:p>
-      <w:pPr>
-        <w:rPr>
-          <w:color w:val="4EA72E" w:themeColor="accent6"/>
-        </w:rPr>
-      </w:pPr>
-      <w:r>
-        <w:rPr>
-          <w:color w:val="4EA72E" w:themeColor="accent6"/>
-        </w:rPr>
-        <w:t xml:space="preserve">Timepoint  </w:t>
-      </w:r>
-      <w:r>
-        <w:rPr>
-          <w:color w:val="4EA72E" w:themeColor="accent6"/>
-        </w:rPr>
-        <w:tab/>
-      </w:r>
-      <w:r>
-        <w:rPr>
-          <w:color w:val="4EA72E" w:themeColor="accent6"/>
-        </w:rPr>
-        <w:t xml:space="preserve">0.02907          </w:t>
-      </w:r>
-      <w:r>
-        <w:rPr>
-          <w:color w:val="4EA72E" w:themeColor="accent6"/>
-        </w:rPr>
-        <w:tab/>
-      </w:r>
-      <w:r>
-        <w:rPr>
-          <w:color w:val="4EA72E" w:themeColor="accent6"/>
-        </w:rPr>
         <w:t>Yes</w:t>
       </w:r>
     </w:p>
@@ -1535,10 +1483,7 @@
         <w:t>y</w:t>
       </w:r>
       <w:r>
-        <w:t>es) =</w:t>
-      </w:r>
-      <w:r>
-        <w:t xml:space="preserve"> good (condition disparity)</w:t>
+        <w:t>es) = good (condition disparity)</w:t>
       </w:r>
     </w:p>
     <w:p>
@@ -1568,40 +1513,23 @@
         <w:t>b</w:t>
       </w:r>
       <w:r>
-        <w:t xml:space="preserve">ad </w:t>
-      </w:r>
-      <w:r>
-        <w:t>(batch effect)</w:t>
-      </w:r>
-    </w:p>
-    <w:p>
-      <w:pPr>
-        <w:spacing w:after="0"/>
-        <w:rPr>
-          <w:b/>
-          <w:bCs/>
-        </w:rPr>
-      </w:pPr>
-      <w:r>
-        <w:rPr>
-          <w:b/>
-          <w:bCs/>
-        </w:rPr>
-        <w:t xml:space="preserve">- </w:t>
-      </w:r>
-      <w:r>
-        <w:rPr>
-          <w:b/>
-          <w:bCs/>
-        </w:rPr>
-        <w:t>Responders day 0 vs day 14</w:t>
-      </w:r>
-      <w:r>
-        <w:rPr>
-          <w:b/>
-          <w:bCs/>
-        </w:rPr>
-        <w:t xml:space="preserve"> </w:t>
+        <w:t>ad (batch effect)</w:t>
+      </w:r>
+    </w:p>
+    <w:p>
+      <w:pPr>
+        <w:spacing w:after="0"/>
+        <w:rPr>
+          <w:b/>
+          <w:bCs/>
+        </w:rPr>
+      </w:pPr>
+      <w:r>
+        <w:rPr>
+          <w:b/>
+          <w:bCs/>
+        </w:rPr>
+        <w:t xml:space="preserve">- Responders day 0 vs day 14 </w:t>
       </w:r>
       <w:r>
         <w:rPr>
@@ -1750,16 +1678,32 @@
         <w:spacing w:after="0"/>
       </w:pPr>
       <w:r>
-        <w:t>O95747</w:t>
+        <w:t xml:space="preserve">O95747: </w:t>
+      </w:r>
+      <w:r>
+        <w:t>OXSR1, KIAA1101, OSR</w:t>
+      </w:r>
+      <w:r>
+        <w:t>1</w:t>
+      </w:r>
+    </w:p>
+    <w:p>
+      <w:pPr>
+        <w:pStyle w:val="ListParagraph"/>
+        <w:numPr>
+          <w:ilvl w:val="0"/>
+          <w:numId w:val="6"/>
+        </w:numPr>
+        <w:spacing w:after="0"/>
+      </w:pPr>
+      <w:r>
+        <w:t>Q9Y5E4</w:t>
       </w:r>
       <w:r>
         <w:t xml:space="preserve">: </w:t>
       </w:r>
       <w:r>
-        <w:t>OXSR1, KIAA1101, OSR</w:t>
-      </w:r>
-      <w:r>
-        <w:t>1</w:t>
+        <w:t>PCDHB5</w:t>
       </w:r>
     </w:p>
     <w:p>
@@ -1772,13 +1716,13 @@
         <w:spacing w:after="0"/>
       </w:pPr>
       <w:r>
-        <w:t>Q9Y5E4</w:t>
+        <w:t>A0A2U3TZM7</w:t>
       </w:r>
       <w:r>
         <w:t xml:space="preserve">: </w:t>
       </w:r>
       <w:r>
-        <w:t>PCDHB5</w:t>
+        <w:t>CACNB2</w:t>
       </w:r>
     </w:p>
     <w:p>
@@ -1791,13 +1735,13 @@
         <w:spacing w:after="0"/>
       </w:pPr>
       <w:r>
-        <w:t>A0A2U3TZM7</w:t>
+        <w:t>Q9Y5H1</w:t>
       </w:r>
       <w:r>
         <w:t xml:space="preserve">: </w:t>
       </w:r>
       <w:r>
-        <w:t>CACNB2</w:t>
+        <w:t>PCDHGA2</w:t>
       </w:r>
     </w:p>
     <w:p>
@@ -1810,13 +1754,13 @@
         <w:spacing w:after="0"/>
       </w:pPr>
       <w:r>
-        <w:t>Q9Y5H1</w:t>
+        <w:t>E9PS39</w:t>
       </w:r>
       <w:r>
         <w:t xml:space="preserve">: </w:t>
       </w:r>
       <w:r>
-        <w:t>PCDHGA2</w:t>
+        <w:t>SYTL2</w:t>
       </w:r>
     </w:p>
     <w:p>
@@ -1829,13 +1773,13 @@
         <w:spacing w:after="0"/>
       </w:pPr>
       <w:r>
-        <w:t>E9PS39</w:t>
+        <w:t>Q02487</w:t>
       </w:r>
       <w:r>
         <w:t xml:space="preserve">: </w:t>
       </w:r>
       <w:r>
-        <w:t>SYTL2</w:t>
+        <w:t>DSC2, CDHF2, DSC3</w:t>
       </w:r>
     </w:p>
     <w:p>
@@ -1848,13 +1792,13 @@
         <w:spacing w:after="0"/>
       </w:pPr>
       <w:r>
-        <w:t>Q02487</w:t>
+        <w:t>B1ALH6</w:t>
       </w:r>
       <w:r>
         <w:t xml:space="preserve">: </w:t>
       </w:r>
       <w:r>
-        <w:t>DSC2, CDHF2, DSC3</w:t>
+        <w:t>PHYH</w:t>
       </w:r>
     </w:p>
     <w:p>
@@ -1867,13 +1811,13 @@
         <w:spacing w:after="0"/>
       </w:pPr>
       <w:r>
-        <w:t>B1ALH6</w:t>
+        <w:t>O43896</w:t>
       </w:r>
       <w:r>
         <w:t xml:space="preserve">: </w:t>
       </w:r>
       <w:r>
-        <w:t>PHYH</w:t>
+        <w:t>KIF1C, KIAA0706</w:t>
       </w:r>
     </w:p>
     <w:p>
@@ -1886,13 +1830,13 @@
         <w:spacing w:after="0"/>
       </w:pPr>
       <w:r>
-        <w:t>O43896</w:t>
+        <w:t>Q96A65</w:t>
       </w:r>
       <w:r>
         <w:t xml:space="preserve">: </w:t>
       </w:r>
       <w:r>
-        <w:t>KIF1C, KIAA0706</w:t>
+        <w:t>EXOC4, KIAA1699, SEC8, SEC8L1</w:t>
       </w:r>
     </w:p>
     <w:p>
@@ -1905,31 +1849,12 @@
         <w:spacing w:after="0"/>
       </w:pPr>
       <w:r>
-        <w:t>Q96A65</w:t>
+        <w:t>V9GY82</w:t>
       </w:r>
       <w:r>
         <w:t xml:space="preserve">: </w:t>
       </w:r>
       <w:r>
-        <w:t>EXOC4, KIAA1699, SEC8, SEC8L1</w:t>
-      </w:r>
-    </w:p>
-    <w:p>
-      <w:pPr>
-        <w:pStyle w:val="ListParagraph"/>
-        <w:numPr>
-          <w:ilvl w:val="0"/>
-          <w:numId w:val="6"/>
-        </w:numPr>
-        <w:spacing w:after="0"/>
-      </w:pPr>
-      <w:r>
-        <w:t>V9GY82</w:t>
-      </w:r>
-      <w:r>
-        <w:t xml:space="preserve">: </w:t>
-      </w:r>
-      <w:r>
         <w:t>APCDD1</w:t>
       </w:r>
     </w:p>
@@ -2111,6 +2036,14 @@
     </w:p>
     <w:p>
       <w:pPr>
+        <w:rPr>
+          <w:b/>
+          <w:bCs/>
+        </w:rPr>
+      </w:pPr>
+    </w:p>
+    <w:p>
+      <w:pPr>
         <w:pStyle w:val="Heading2"/>
       </w:pPr>
       <w:r>
@@ -2133,11 +2066,17 @@
       </w:r>
     </w:p>
     <w:p>
+      <w:pPr>
+        <w:spacing w:after="0"/>
+      </w:pPr>
       <w:r>
         <w:t>Proteins analysed (after filtering): 1999</w:t>
       </w:r>
     </w:p>
     <w:p>
+      <w:pPr>
+        <w:spacing w:after="0"/>
+      </w:pPr>
       <w:r>
         <w:t>Proteins with signif</w:t>
       </w:r>
@@ -2146,6 +2085,9 @@
       </w:r>
     </w:p>
     <w:p>
+      <w:pPr>
+        <w:spacing w:after="0"/>
+      </w:pPr>
       <w:r>
         <w:t>Proteins with significant adjusted p-values: 2</w:t>
       </w:r>
@@ -2399,6 +2341,365 @@
       </w:r>
     </w:p>
     <w:p/>
+    <w:p>
+      <w:pPr>
+        <w:rPr>
+          <w:b/>
+          <w:bCs/>
+        </w:rPr>
+      </w:pPr>
+      <w:r>
+        <w:rPr>
+          <w:b/>
+          <w:bCs/>
+        </w:rPr>
+        <w:t>Group Comparison: D14 Responders vs Non-Responders</w:t>
+      </w:r>
+    </w:p>
+    <w:p>
+      <w:pPr>
+        <w:spacing w:after="0"/>
+      </w:pPr>
+      <w:r>
+        <w:t>Proteins analysed (after filtering): 1999</w:t>
+      </w:r>
+    </w:p>
+    <w:p>
+      <w:pPr>
+        <w:spacing w:after="0"/>
+      </w:pPr>
+      <w:r>
+        <w:t xml:space="preserve">Proteins with significant raw p-values: </w:t>
+      </w:r>
+      <w:r>
+        <w:t>12</w:t>
+      </w:r>
+    </w:p>
+    <w:p>
+      <w:pPr>
+        <w:spacing w:after="0"/>
+      </w:pPr>
+      <w:r>
+        <w:t xml:space="preserve">Proteins with significant adjusted p-values: </w:t>
+      </w:r>
+      <w:r>
+        <w:t>0</w:t>
+      </w:r>
+    </w:p>
+    <w:p>
+      <w:pPr>
+        <w:spacing w:after="0"/>
+      </w:pPr>
+    </w:p>
+    <w:p>
+      <w:pPr>
+        <w:pStyle w:val="ListParagraph"/>
+        <w:numPr>
+          <w:ilvl w:val="0"/>
+          <w:numId w:val="15"/>
+        </w:numPr>
+        <w:spacing w:after="0"/>
+      </w:pPr>
+      <w:r>
+        <w:t>F8W128</w:t>
+      </w:r>
+    </w:p>
+    <w:p>
+      <w:pPr>
+        <w:pStyle w:val="ListParagraph"/>
+        <w:numPr>
+          <w:ilvl w:val="0"/>
+          <w:numId w:val="15"/>
+        </w:numPr>
+        <w:spacing w:after="0"/>
+      </w:pPr>
+      <w:r>
+        <w:t>A0A1W2PNZ3</w:t>
+      </w:r>
+    </w:p>
+    <w:p>
+      <w:pPr>
+        <w:pStyle w:val="ListParagraph"/>
+        <w:numPr>
+          <w:ilvl w:val="0"/>
+          <w:numId w:val="15"/>
+        </w:numPr>
+        <w:spacing w:after="0"/>
+      </w:pPr>
+      <w:r>
+        <w:t>Q9UHC1</w:t>
+      </w:r>
+    </w:p>
+    <w:p>
+      <w:pPr>
+        <w:pStyle w:val="ListParagraph"/>
+        <w:numPr>
+          <w:ilvl w:val="0"/>
+          <w:numId w:val="15"/>
+        </w:numPr>
+        <w:spacing w:after="0"/>
+      </w:pPr>
+      <w:r>
+        <w:t>F6XDC4</w:t>
+      </w:r>
+    </w:p>
+    <w:p>
+      <w:pPr>
+        <w:pStyle w:val="ListParagraph"/>
+        <w:numPr>
+          <w:ilvl w:val="0"/>
+          <w:numId w:val="15"/>
+        </w:numPr>
+        <w:spacing w:after="0"/>
+      </w:pPr>
+      <w:r>
+        <w:t>A0A6Q8PGG9</w:t>
+      </w:r>
+    </w:p>
+    <w:p>
+      <w:pPr>
+        <w:pStyle w:val="ListParagraph"/>
+        <w:numPr>
+          <w:ilvl w:val="0"/>
+          <w:numId w:val="15"/>
+        </w:numPr>
+        <w:spacing w:after="0"/>
+      </w:pPr>
+      <w:r>
+        <w:t>Q3MJ40</w:t>
+      </w:r>
+    </w:p>
+    <w:p>
+      <w:pPr>
+        <w:pStyle w:val="ListParagraph"/>
+        <w:numPr>
+          <w:ilvl w:val="0"/>
+          <w:numId w:val="15"/>
+        </w:numPr>
+        <w:spacing w:after="0"/>
+      </w:pPr>
+      <w:r>
+        <w:t>H3BV43</w:t>
+      </w:r>
+    </w:p>
+    <w:p>
+      <w:pPr>
+        <w:pStyle w:val="ListParagraph"/>
+        <w:numPr>
+          <w:ilvl w:val="0"/>
+          <w:numId w:val="15"/>
+        </w:numPr>
+        <w:spacing w:after="0"/>
+      </w:pPr>
+      <w:r>
+        <w:t>E7EWD5</w:t>
+      </w:r>
+    </w:p>
+    <w:p>
+      <w:pPr>
+        <w:pStyle w:val="ListParagraph"/>
+        <w:numPr>
+          <w:ilvl w:val="0"/>
+          <w:numId w:val="15"/>
+        </w:numPr>
+        <w:spacing w:after="0"/>
+      </w:pPr>
+      <w:r>
+        <w:t>Q9Y5H1</w:t>
+      </w:r>
+    </w:p>
+    <w:p>
+      <w:pPr>
+        <w:pStyle w:val="ListParagraph"/>
+        <w:numPr>
+          <w:ilvl w:val="0"/>
+          <w:numId w:val="15"/>
+        </w:numPr>
+        <w:spacing w:after="0"/>
+      </w:pPr>
+      <w:r>
+        <w:t>Q5TZA2</w:t>
+      </w:r>
+    </w:p>
+    <w:p>
+      <w:pPr>
+        <w:pStyle w:val="ListParagraph"/>
+        <w:numPr>
+          <w:ilvl w:val="0"/>
+          <w:numId w:val="15"/>
+        </w:numPr>
+        <w:spacing w:after="0"/>
+      </w:pPr>
+      <w:r>
+        <w:t>H0YDS0</w:t>
+      </w:r>
+    </w:p>
+    <w:p>
+      <w:pPr>
+        <w:pStyle w:val="ListParagraph"/>
+        <w:numPr>
+          <w:ilvl w:val="0"/>
+          <w:numId w:val="15"/>
+        </w:numPr>
+        <w:spacing w:after="0"/>
+      </w:pPr>
+      <w:r>
+        <w:t>A0A804HJE2</w:t>
+      </w:r>
+    </w:p>
+    <w:p>
+      <w:pPr>
+        <w:spacing w:before="240"/>
+      </w:pPr>
+    </w:p>
+    <w:p>
+      <w:pPr>
+        <w:rPr>
+          <w:b/>
+          <w:bCs/>
+        </w:rPr>
+      </w:pPr>
+      <w:r>
+        <w:rPr>
+          <w:b/>
+          <w:bCs/>
+        </w:rPr>
+        <w:t>Delta Comparison: Difference from D0 to D14 in Responders vs Non-Responders</w:t>
+      </w:r>
+    </w:p>
+    <w:p>
+      <w:pPr>
+        <w:spacing w:after="0"/>
+      </w:pPr>
+      <w:r>
+        <w:t>Proteins analysed (after filtering): 1999</w:t>
+      </w:r>
+    </w:p>
+    <w:p>
+      <w:pPr>
+        <w:spacing w:after="0"/>
+      </w:pPr>
+      <w:r>
+        <w:t xml:space="preserve">Proteins with significant raw p-values: </w:t>
+      </w:r>
+      <w:r>
+        <w:t>398</w:t>
+      </w:r>
+    </w:p>
+    <w:p>
+      <w:pPr>
+        <w:spacing w:after="0"/>
+      </w:pPr>
+      <w:r>
+        <w:t xml:space="preserve">Proteins with significant adjusted p-values: </w:t>
+      </w:r>
+      <w:r>
+        <w:t>0</w:t>
+      </w:r>
+    </w:p>
+    <w:p/>
+    <w:p/>
+    <w:p/>
+    <w:p/>
+    <w:p/>
+    <w:p>
+      <w:pPr>
+        <w:rPr>
+          <w:b/>
+          <w:bCs/>
+        </w:rPr>
+      </w:pPr>
+      <w:r>
+        <w:rPr>
+          <w:b/>
+          <w:bCs/>
+        </w:rPr>
+        <w:t xml:space="preserve"> ADD D0 RESP VS NON-RESP</w:t>
+      </w:r>
+    </w:p>
+    <w:p>
+      <w:pPr>
+        <w:rPr>
+          <w:b/>
+          <w:bCs/>
+        </w:rPr>
+      </w:pPr>
+      <w:r>
+        <w:rPr>
+          <w:b/>
+          <w:bCs/>
+        </w:rPr>
+        <w:t xml:space="preserve">RUN AGAIN WITH DATA CLEANED WITHOUT NORMALISATION </w:t>
+      </w:r>
+      <w:r>
+        <w:rPr>
+          <w:b/>
+          <w:bCs/>
+        </w:rPr>
+        <w:t>–</w:t>
+      </w:r>
+      <w:r>
+        <w:rPr>
+          <w:b/>
+          <w:bCs/>
+        </w:rPr>
+        <w:t xml:space="preserve"> Marie sent</w:t>
+      </w:r>
+    </w:p>
+    <w:p>
+      <w:pPr>
+        <w:rPr>
+          <w:b/>
+          <w:bCs/>
+        </w:rPr>
+      </w:pPr>
+      <w:r>
+        <w:rPr>
+          <w:b/>
+          <w:bCs/>
+        </w:rPr>
+        <w:t>Run with SPE and Insoluble data (combine into single dataset for logistic?</w:t>
+      </w:r>
+    </w:p>
+    <w:p>
+      <w:pPr>
+        <w:rPr>
+          <w:b/>
+          <w:bCs/>
+        </w:rPr>
+      </w:pPr>
+    </w:p>
+    <w:p>
+      <w:pPr>
+        <w:rPr>
+          <w:b/>
+          <w:bCs/>
+        </w:rPr>
+      </w:pPr>
+    </w:p>
+    <w:p>
+      <w:pPr>
+        <w:rPr>
+          <w:b/>
+          <w:bCs/>
+        </w:rPr>
+      </w:pPr>
+      <w:r>
+        <w:rPr>
+          <w:b/>
+          <w:bCs/>
+        </w:rPr>
+        <w:t>Further comparisons:</w:t>
+      </w:r>
+      <w:r>
+        <w:rPr>
+          <w:b/>
+          <w:bCs/>
+        </w:rPr>
+        <w:br/>
+        <w:t>D0 vs other timepoints</w:t>
+      </w:r>
+    </w:p>
     <w:sectPr>
       <w:pgSz w:w="11906" w:h="16838"/>
       <w:pgMar w:top="1440" w:right="1440" w:bottom="1440" w:left="1440" w:header="708" w:footer="708" w:gutter="0"/>
@@ -3429,6 +3730,119 @@
     </w:lvl>
   </w:abstractNum>
   <w:abstractNum w:abstractNumId="9" w15:restartNumberingAfterBreak="0">
+    <w:nsid w:val="4F30390F"/>
+    <w:multiLevelType w:val="hybridMultilevel"/>
+    <w:tmpl w:val="5BF64A8E"/>
+    <w:lvl w:ilvl="0" w:tplc="08090001">
+      <w:start w:val="1"/>
+      <w:numFmt w:val="bullet"/>
+      <w:lvlText w:val=""/>
+      <w:lvlJc w:val="left"/>
+      <w:pPr>
+        <w:ind w:left="720" w:hanging="360"/>
+      </w:pPr>
+      <w:rPr>
+        <w:rFonts w:ascii="Symbol" w:hAnsi="Symbol" w:hint="default"/>
+      </w:rPr>
+    </w:lvl>
+    <w:lvl w:ilvl="1" w:tplc="08090003" w:tentative="1">
+      <w:start w:val="1"/>
+      <w:numFmt w:val="bullet"/>
+      <w:lvlText w:val="o"/>
+      <w:lvlJc w:val="left"/>
+      <w:pPr>
+        <w:ind w:left="1440" w:hanging="360"/>
+      </w:pPr>
+      <w:rPr>
+        <w:rFonts w:ascii="Courier New" w:hAnsi="Courier New" w:cs="Courier New" w:hint="default"/>
+      </w:rPr>
+    </w:lvl>
+    <w:lvl w:ilvl="2" w:tplc="08090005" w:tentative="1">
+      <w:start w:val="1"/>
+      <w:numFmt w:val="bullet"/>
+      <w:lvlText w:val=""/>
+      <w:lvlJc w:val="left"/>
+      <w:pPr>
+        <w:ind w:left="2160" w:hanging="360"/>
+      </w:pPr>
+      <w:rPr>
+        <w:rFonts w:ascii="Wingdings" w:hAnsi="Wingdings" w:hint="default"/>
+      </w:rPr>
+    </w:lvl>
+    <w:lvl w:ilvl="3" w:tplc="08090001" w:tentative="1">
+      <w:start w:val="1"/>
+      <w:numFmt w:val="bullet"/>
+      <w:lvlText w:val=""/>
+      <w:lvlJc w:val="left"/>
+      <w:pPr>
+        <w:ind w:left="2880" w:hanging="360"/>
+      </w:pPr>
+      <w:rPr>
+        <w:rFonts w:ascii="Symbol" w:hAnsi="Symbol" w:hint="default"/>
+      </w:rPr>
+    </w:lvl>
+    <w:lvl w:ilvl="4" w:tplc="08090003" w:tentative="1">
+      <w:start w:val="1"/>
+      <w:numFmt w:val="bullet"/>
+      <w:lvlText w:val="o"/>
+      <w:lvlJc w:val="left"/>
+      <w:pPr>
+        <w:ind w:left="3600" w:hanging="360"/>
+      </w:pPr>
+      <w:rPr>
+        <w:rFonts w:ascii="Courier New" w:hAnsi="Courier New" w:cs="Courier New" w:hint="default"/>
+      </w:rPr>
+    </w:lvl>
+    <w:lvl w:ilvl="5" w:tplc="08090005" w:tentative="1">
+      <w:start w:val="1"/>
+      <w:numFmt w:val="bullet"/>
+      <w:lvlText w:val=""/>
+      <w:lvlJc w:val="left"/>
+      <w:pPr>
+        <w:ind w:left="4320" w:hanging="360"/>
+      </w:pPr>
+      <w:rPr>
+        <w:rFonts w:ascii="Wingdings" w:hAnsi="Wingdings" w:hint="default"/>
+      </w:rPr>
+    </w:lvl>
+    <w:lvl w:ilvl="6" w:tplc="08090001" w:tentative="1">
+      <w:start w:val="1"/>
+      <w:numFmt w:val="bullet"/>
+      <w:lvlText w:val=""/>
+      <w:lvlJc w:val="left"/>
+      <w:pPr>
+        <w:ind w:left="5040" w:hanging="360"/>
+      </w:pPr>
+      <w:rPr>
+        <w:rFonts w:ascii="Symbol" w:hAnsi="Symbol" w:hint="default"/>
+      </w:rPr>
+    </w:lvl>
+    <w:lvl w:ilvl="7" w:tplc="08090003" w:tentative="1">
+      <w:start w:val="1"/>
+      <w:numFmt w:val="bullet"/>
+      <w:lvlText w:val="o"/>
+      <w:lvlJc w:val="left"/>
+      <w:pPr>
+        <w:ind w:left="5760" w:hanging="360"/>
+      </w:pPr>
+      <w:rPr>
+        <w:rFonts w:ascii="Courier New" w:hAnsi="Courier New" w:cs="Courier New" w:hint="default"/>
+      </w:rPr>
+    </w:lvl>
+    <w:lvl w:ilvl="8" w:tplc="08090005" w:tentative="1">
+      <w:start w:val="1"/>
+      <w:numFmt w:val="bullet"/>
+      <w:lvlText w:val=""/>
+      <w:lvlJc w:val="left"/>
+      <w:pPr>
+        <w:ind w:left="6480" w:hanging="360"/>
+      </w:pPr>
+      <w:rPr>
+        <w:rFonts w:ascii="Wingdings" w:hAnsi="Wingdings" w:hint="default"/>
+      </w:rPr>
+    </w:lvl>
+  </w:abstractNum>
+  <w:abstractNum w:abstractNumId="10" w15:restartNumberingAfterBreak="0">
     <w:nsid w:val="51143F93"/>
     <w:multiLevelType w:val="hybridMultilevel"/>
     <w:tmpl w:val="5224C336"/>
@@ -3541,7 +3955,7 @@
       </w:rPr>
     </w:lvl>
   </w:abstractNum>
-  <w:abstractNum w:abstractNumId="10" w15:restartNumberingAfterBreak="0">
+  <w:abstractNum w:abstractNumId="11" w15:restartNumberingAfterBreak="0">
     <w:nsid w:val="5D583945"/>
     <w:multiLevelType w:val="hybridMultilevel"/>
     <w:tmpl w:val="01BABDDA"/>
@@ -3654,7 +4068,7 @@
       </w:rPr>
     </w:lvl>
   </w:abstractNum>
-  <w:abstractNum w:abstractNumId="11" w15:restartNumberingAfterBreak="0">
+  <w:abstractNum w:abstractNumId="12" w15:restartNumberingAfterBreak="0">
     <w:nsid w:val="60526CAD"/>
     <w:multiLevelType w:val="hybridMultilevel"/>
     <w:tmpl w:val="665C3E92"/>
@@ -3767,7 +4181,7 @@
       </w:rPr>
     </w:lvl>
   </w:abstractNum>
-  <w:abstractNum w:abstractNumId="12" w15:restartNumberingAfterBreak="0">
+  <w:abstractNum w:abstractNumId="13" w15:restartNumberingAfterBreak="0">
     <w:nsid w:val="685B4969"/>
     <w:multiLevelType w:val="hybridMultilevel"/>
     <w:tmpl w:val="BE928AFC"/>
@@ -3879,7 +4293,7 @@
       </w:rPr>
     </w:lvl>
   </w:abstractNum>
-  <w:abstractNum w:abstractNumId="13" w15:restartNumberingAfterBreak="0">
+  <w:abstractNum w:abstractNumId="14" w15:restartNumberingAfterBreak="0">
     <w:nsid w:val="703335A8"/>
     <w:multiLevelType w:val="hybridMultilevel"/>
     <w:tmpl w:val="654EC84A"/>
@@ -3996,7 +4410,7 @@
     <w:abstractNumId w:val="0"/>
   </w:num>
   <w:num w:numId="2" w16cid:durableId="1194030103">
-    <w:abstractNumId w:val="12"/>
+    <w:abstractNumId w:val="13"/>
   </w:num>
   <w:num w:numId="3" w16cid:durableId="473639689">
     <w:abstractNumId w:val="7"/>
@@ -4005,10 +4419,10 @@
     <w:abstractNumId w:val="2"/>
   </w:num>
   <w:num w:numId="5" w16cid:durableId="708799760">
-    <w:abstractNumId w:val="10"/>
+    <w:abstractNumId w:val="11"/>
   </w:num>
   <w:num w:numId="6" w16cid:durableId="2012563546">
-    <w:abstractNumId w:val="11"/>
+    <w:abstractNumId w:val="12"/>
   </w:num>
   <w:num w:numId="7" w16cid:durableId="1599411826">
     <w:abstractNumId w:val="6"/>
@@ -4029,9 +4443,12 @@
     <w:abstractNumId w:val="8"/>
   </w:num>
   <w:num w:numId="13" w16cid:durableId="912424887">
-    <w:abstractNumId w:val="13"/>
+    <w:abstractNumId w:val="14"/>
   </w:num>
   <w:num w:numId="14" w16cid:durableId="886139138">
+    <w:abstractNumId w:val="10"/>
+  </w:num>
+  <w:num w:numId="15" w16cid:durableId="1149445887">
     <w:abstractNumId w:val="9"/>
   </w:num>
 </w:numbering>
@@ -4437,7 +4854,7 @@
   <w:style w:type="paragraph" w:default="1" w:styleId="Normal">
     <w:name w:val="Normal"/>
     <w:qFormat/>
-    <w:rsid w:val="00EF32EB"/>
+    <w:rsid w:val="002C5CD0"/>
   </w:style>
   <w:style w:type="paragraph" w:styleId="Heading1">
     <w:name w:val="heading 1"/>
@@ -4640,6 +5057,7 @@
   <w:style w:type="character" w:default="1" w:styleId="DefaultParagraphFont">
     <w:name w:val="Default Paragraph Font"/>
     <w:uiPriority w:val="1"/>
+    <w:semiHidden/>
     <w:unhideWhenUsed/>
   </w:style>
   <w:style w:type="table" w:default="1" w:styleId="TableNormal">

</xml_diff>

<commit_message>
batche_effect analysis duplicated but without replicate comparison in new Batch_effect_sans_variance file (wcould be merged), PCA updated to include more components in analysis
</commit_message>
<xml_diff>
--- a/Chronic Code/Methodology and Results.docx
+++ b/Chronic Code/Methodology and Results.docx
@@ -2764,14 +2764,7 @@
           <w:b/>
           <w:bCs/>
         </w:rPr>
-        <w:t>Baseline</w:t>
-      </w:r>
-      <w:r>
-        <w:rPr>
-          <w:b/>
-          <w:bCs/>
-        </w:rPr>
-        <w:t xml:space="preserve"> </w:t>
+        <w:t xml:space="preserve">Baseline </w:t>
       </w:r>
       <w:r>
         <w:rPr>
@@ -2785,14 +2778,7 @@
           <w:b/>
           <w:bCs/>
         </w:rPr>
-        <w:t xml:space="preserve">Comparison: </w:t>
-      </w:r>
-      <w:r>
-        <w:rPr>
-          <w:b/>
-          <w:bCs/>
-        </w:rPr>
-        <w:t xml:space="preserve">D0 </w:t>
+        <w:t xml:space="preserve">Comparison: D0 </w:t>
       </w:r>
       <w:r>
         <w:rPr>
@@ -2848,14 +2834,7 @@
           <w:b/>
           <w:bCs/>
         </w:rPr>
-        <w:t>SPE</w:t>
-      </w:r>
-      <w:r>
-        <w:rPr>
-          <w:b/>
-          <w:bCs/>
-        </w:rPr>
-        <w:t xml:space="preserve"> Results</w:t>
+        <w:t>SPE Results</w:t>
       </w:r>
     </w:p>
     <w:p>

</xml_diff>